<commit_message>
final updates from july
</commit_message>
<xml_diff>
--- a/Research Report/V5_Instrumental Variable Report.docx
+++ b/Research Report/V5_Instrumental Variable Report.docx
@@ -21017,6 +21017,116 @@
           <w:bCs/>
         </w:rPr>
       </w:pPr>
+      <w:r>
+        <w:lastRenderedPageBreak/>
+        <w:t>Visuals of Political Affinity</w:t>
+      </w:r>
+    </w:p>
+    <w:p>
+      <w:pPr>
+        <w:ind w:left="360"/>
+        <w:rPr>
+          <w:b/>
+          <w:bCs/>
+        </w:rPr>
+      </w:pPr>
+      <w:r>
+        <w:rPr>
+          <w:rFonts w:asciiTheme="majorHAnsi" w:eastAsiaTheme="majorEastAsia" w:hAnsiTheme="majorHAnsi" w:cstheme="majorBidi"/>
+          <w:noProof/>
+          <w:color w:val="0F4761" w:themeColor="accent1" w:themeShade="BF"/>
+          <w:sz w:val="40"/>
+          <w:szCs w:val="40"/>
+        </w:rPr>
+        <w:drawing>
+          <wp:inline distT="0" distB="0" distL="0" distR="0" wp14:anchorId="765ACAF0" wp14:editId="6DC569AC">
+            <wp:extent cx="7157367" cy="5063836"/>
+            <wp:effectExtent l="0" t="0" r="5715" b="3810"/>
+            <wp:docPr id="689145508" name="Picture 1" descr="A map of nepal with different colored areas&#10;&#10;Description automatically generated"/>
+            <wp:cNvGraphicFramePr>
+              <a:graphicFrameLocks xmlns:a="http://schemas.openxmlformats.org/drawingml/2006/main" noChangeAspect="1"/>
+            </wp:cNvGraphicFramePr>
+            <a:graphic xmlns:a="http://schemas.openxmlformats.org/drawingml/2006/main">
+              <a:graphicData uri="http://schemas.openxmlformats.org/drawingml/2006/picture">
+                <pic:pic xmlns:pic="http://schemas.openxmlformats.org/drawingml/2006/picture">
+                  <pic:nvPicPr>
+                    <pic:cNvPr id="689145508" name="Picture 1" descr="A map of nepal with different colored areas&#10;&#10;Description automatically generated"/>
+                    <pic:cNvPicPr/>
+                  </pic:nvPicPr>
+                  <pic:blipFill>
+                    <a:blip r:embed="rId18" cstate="print">
+                      <a:extLst>
+                        <a:ext uri="{28A0092B-C50C-407E-A947-70E740481C1C}">
+                          <a14:useLocalDpi xmlns:a14="http://schemas.microsoft.com/office/drawing/2010/main" val="0"/>
+                        </a:ext>
+                      </a:extLst>
+                    </a:blip>
+                    <a:stretch>
+                      <a:fillRect/>
+                    </a:stretch>
+                  </pic:blipFill>
+                  <pic:spPr>
+                    <a:xfrm>
+                      <a:off x="0" y="0"/>
+                      <a:ext cx="7340018" cy="5193062"/>
+                    </a:xfrm>
+                    <a:prstGeom prst="rect">
+                      <a:avLst/>
+                    </a:prstGeom>
+                  </pic:spPr>
+                </pic:pic>
+              </a:graphicData>
+            </a:graphic>
+          </wp:inline>
+        </w:drawing>
+      </w:r>
+    </w:p>
+    <w:p>
+      <w:pPr>
+        <w:jc w:val="center"/>
+        <w:rPr>
+          <w:i/>
+          <w:iCs/>
+        </w:rPr>
+      </w:pPr>
+      <w:r>
+        <w:rPr>
+          <w:i/>
+          <w:iCs/>
+        </w:rPr>
+        <w:t>Figure 1: Local Level Election Results of Nepal 2017</w:t>
+      </w:r>
+    </w:p>
+    <w:p>
+      <w:pPr>
+        <w:pStyle w:val="ListParagraph"/>
+        <w:rPr>
+          <w:b/>
+          <w:bCs/>
+        </w:rPr>
+      </w:pPr>
+    </w:p>
+    <w:p>
+      <w:pPr>
+        <w:rPr>
+          <w:rFonts w:asciiTheme="majorHAnsi" w:eastAsiaTheme="majorEastAsia" w:hAnsiTheme="majorHAnsi" w:cstheme="majorBidi"/>
+          <w:color w:val="0F4761" w:themeColor="accent1" w:themeShade="BF"/>
+          <w:sz w:val="40"/>
+          <w:szCs w:val="40"/>
+        </w:rPr>
+      </w:pPr>
+      <w:r>
+        <w:br w:type="page"/>
+      </w:r>
+    </w:p>
+    <w:p>
+      <w:pPr>
+        <w:pStyle w:val="Heading1"/>
+        <w:rPr>
+          <w:b/>
+          <w:bCs/>
+        </w:rPr>
+      </w:pPr>
       <w:bookmarkStart w:id="6" w:name="_Toc172800490"/>
       <w:r>
         <w:lastRenderedPageBreak/>
@@ -49408,7 +49518,7 @@
                     <pic:cNvPicPr/>
                   </pic:nvPicPr>
                   <pic:blipFill>
-                    <a:blip r:embed="rId18"/>
+                    <a:blip r:embed="rId19"/>
                     <a:stretch>
                       <a:fillRect/>
                     </a:stretch>
@@ -49451,7 +49561,7 @@
                     <pic:cNvPicPr/>
                   </pic:nvPicPr>
                   <pic:blipFill>
-                    <a:blip r:embed="rId19"/>
+                    <a:blip r:embed="rId20"/>
                     <a:stretch>
                       <a:fillRect/>
                     </a:stretch>
@@ -49518,7 +49628,7 @@
                     <pic:cNvPicPr/>
                   </pic:nvPicPr>
                   <pic:blipFill rotWithShape="1">
-                    <a:blip r:embed="rId20"/>
+                    <a:blip r:embed="rId21"/>
                     <a:srcRect l="807"/>
                     <a:stretch/>
                   </pic:blipFill>

</xml_diff>